<commit_message>
A lot of damn work
</commit_message>
<xml_diff>
--- a/TODO.docx
+++ b/TODO.docx
@@ -4,7 +4,10 @@
   <w:body>
     <w:p>
       <w:r>
-        <w:t>Today</w:t>
+        <w:t>9/28/</w:t>
+      </w:r>
+      <w:r>
+        <w:t>16</w:t>
       </w:r>
       <w:r>
         <w:t xml:space="preserve"> goals</w:t>
@@ -12,111 +15,208 @@
       <w:r>
         <w:t xml:space="preserve">: </w:t>
       </w:r>
+    </w:p>
+    <w:p>
+      <w:pPr>
+        <w:pStyle w:val="ListParagraph"/>
+        <w:numPr>
+          <w:ilvl w:val="0"/>
+          <w:numId w:val="1"/>
+        </w:numPr>
+        <w:rPr>
+          <w:strike/>
+        </w:rPr>
+      </w:pPr>
+      <w:r>
+        <w:rPr>
+          <w:strike/>
+        </w:rPr>
+        <w:t xml:space="preserve">Polish </w:t>
+      </w:r>
+      <w:proofErr w:type="spellStart"/>
+      <w:r>
+        <w:rPr>
+          <w:strike/>
+        </w:rPr>
+        <w:t>BlockM</w:t>
+      </w:r>
+      <w:proofErr w:type="spellEnd"/>
+      <w:r>
+        <w:rPr>
+          <w:strike/>
+        </w:rPr>
+        <w:t xml:space="preserve"> class.</w:t>
+      </w:r>
+    </w:p>
+    <w:p>
+      <w:pPr>
+        <w:pStyle w:val="ListParagraph"/>
+        <w:numPr>
+          <w:ilvl w:val="0"/>
+          <w:numId w:val="1"/>
+        </w:numPr>
+      </w:pPr>
+      <w:r>
+        <w:t xml:space="preserve">Create </w:t>
+      </w:r>
+      <w:proofErr w:type="spellStart"/>
+      <w:r>
+        <w:t>json</w:t>
+      </w:r>
+      <w:proofErr w:type="spellEnd"/>
+      <w:r>
+        <w:t xml:space="preserve"> model for </w:t>
+      </w:r>
+      <w:proofErr w:type="spellStart"/>
+      <w:r>
+        <w:t>BlockScreen</w:t>
+      </w:r>
+      <w:proofErr w:type="spellEnd"/>
+      <w:r>
+        <w:t>.</w:t>
+      </w:r>
+    </w:p>
+    <w:p>
+      <w:pPr>
+        <w:pStyle w:val="ListParagraph"/>
+        <w:numPr>
+          <w:ilvl w:val="0"/>
+          <w:numId w:val="1"/>
+        </w:numPr>
+      </w:pPr>
+      <w:r>
+        <w:t>Create connected texture for block screen.</w:t>
+      </w:r>
+    </w:p>
+    <w:p>
+      <w:pPr>
+        <w:pStyle w:val="ListParagraph"/>
+        <w:numPr>
+          <w:ilvl w:val="0"/>
+          <w:numId w:val="1"/>
+        </w:numPr>
+        <w:rPr>
+          <w:strike/>
+        </w:rPr>
+      </w:pPr>
+      <w:r>
+        <w:rPr>
+          <w:strike/>
+        </w:rPr>
+        <w:t>Polish in world frame GC.</w:t>
+      </w:r>
+    </w:p>
+    <w:p>
+      <w:pPr>
+        <w:pStyle w:val="ListParagraph"/>
+        <w:numPr>
+          <w:ilvl w:val="0"/>
+          <w:numId w:val="1"/>
+        </w:numPr>
+      </w:pPr>
+      <w:r>
+        <w:t>Create basic wire data structure.</w:t>
+      </w:r>
+    </w:p>
+    <w:p>
+      <w:pPr>
+        <w:pStyle w:val="ListParagraph"/>
+        <w:numPr>
+          <w:ilvl w:val="0"/>
+          <w:numId w:val="1"/>
+        </w:numPr>
+      </w:pPr>
+      <w:r>
+        <w:t xml:space="preserve">Try implementing </w:t>
+      </w:r>
+      <w:proofErr w:type="spellStart"/>
+      <w:r>
+        <w:t>muliblocks</w:t>
+      </w:r>
+      <w:proofErr w:type="spellEnd"/>
+      <w:r>
+        <w:t>. In to my blocks</w:t>
+      </w:r>
+    </w:p>
+    <w:p>
+      <w:pPr>
+        <w:pStyle w:val="ListParagraph"/>
+        <w:numPr>
+          <w:ilvl w:val="0"/>
+          <w:numId w:val="1"/>
+        </w:numPr>
+      </w:pPr>
       <w:bookmarkStart w:id="0" w:name="_GoBack"/>
-      <w:bookmarkEnd w:id="0"/>
-    </w:p>
-    <w:p>
-      <w:pPr>
-        <w:pStyle w:val="ListParagraph"/>
-        <w:numPr>
-          <w:ilvl w:val="0"/>
-          <w:numId w:val="1"/>
-        </w:numPr>
-      </w:pPr>
-      <w:r>
-        <w:t xml:space="preserve">Polish </w:t>
+      <w:r>
+        <w:t>Implement basic JEI interface</w:t>
+      </w:r>
+    </w:p>
+    <w:bookmarkEnd w:id="0"/>
+    <w:p>
+      <w:r>
+        <w:t>9/30/16 goals:</w:t>
+      </w:r>
+    </w:p>
+    <w:p>
+      <w:pPr>
+        <w:pStyle w:val="ListParagraph"/>
+        <w:numPr>
+          <w:ilvl w:val="0"/>
+          <w:numId w:val="4"/>
+        </w:numPr>
+        <w:rPr>
+          <w:strike/>
+        </w:rPr>
+      </w:pPr>
+      <w:r>
+        <w:rPr>
+          <w:strike/>
+        </w:rPr>
+        <w:t xml:space="preserve">Add proper </w:t>
       </w:r>
       <w:proofErr w:type="spellStart"/>
       <w:r>
-        <w:t>BlockM</w:t>
+        <w:rPr>
+          <w:strike/>
+        </w:rPr>
+        <w:t>EnumFacing</w:t>
       </w:r>
       <w:proofErr w:type="spellEnd"/>
       <w:r>
-        <w:t xml:space="preserve"> class.</w:t>
-      </w:r>
-    </w:p>
-    <w:p>
-      <w:pPr>
-        <w:pStyle w:val="ListParagraph"/>
-        <w:numPr>
-          <w:ilvl w:val="0"/>
-          <w:numId w:val="1"/>
-        </w:numPr>
-      </w:pPr>
-      <w:r>
-        <w:t xml:space="preserve">Create </w:t>
-      </w:r>
-      <w:proofErr w:type="spellStart"/>
-      <w:r>
-        <w:t>json</w:t>
-      </w:r>
-      <w:proofErr w:type="spellEnd"/>
-      <w:r>
-        <w:t xml:space="preserve"> model for </w:t>
-      </w:r>
-      <w:proofErr w:type="spellStart"/>
-      <w:r>
-        <w:t>BlockScreen</w:t>
-      </w:r>
-      <w:proofErr w:type="spellEnd"/>
-      <w:r>
-        <w:t>.</w:t>
-      </w:r>
-    </w:p>
-    <w:p>
-      <w:pPr>
-        <w:pStyle w:val="ListParagraph"/>
-        <w:numPr>
-          <w:ilvl w:val="0"/>
-          <w:numId w:val="1"/>
-        </w:numPr>
-      </w:pPr>
-      <w:r>
-        <w:t>Create connected texture for block screen.</w:t>
-      </w:r>
-    </w:p>
-    <w:p>
-      <w:pPr>
-        <w:pStyle w:val="ListParagraph"/>
-        <w:numPr>
-          <w:ilvl w:val="0"/>
-          <w:numId w:val="1"/>
-        </w:numPr>
-      </w:pPr>
-      <w:r>
-        <w:t>Polish in world frame GC.</w:t>
-      </w:r>
-    </w:p>
-    <w:p>
-      <w:pPr>
-        <w:pStyle w:val="ListParagraph"/>
-        <w:numPr>
-          <w:ilvl w:val="0"/>
-          <w:numId w:val="1"/>
-        </w:numPr>
-      </w:pPr>
-      <w:r>
-        <w:t>Create basic wire data structure.</w:t>
-      </w:r>
-    </w:p>
-    <w:p>
-      <w:pPr>
-        <w:pStyle w:val="ListParagraph"/>
-        <w:numPr>
-          <w:ilvl w:val="0"/>
-          <w:numId w:val="1"/>
-        </w:numPr>
-      </w:pPr>
-      <w:r>
-        <w:t xml:space="preserve">Try implementing </w:t>
-      </w:r>
-      <w:proofErr w:type="spellStart"/>
-      <w:r>
-        <w:t>muliblocks</w:t>
-      </w:r>
-      <w:proofErr w:type="spellEnd"/>
-      <w:r>
-        <w:t>. In to my blocks</w:t>
+        <w:rPr>
+          <w:strike/>
+        </w:rPr>
+        <w:t xml:space="preserve"> to OpenGL rotation conversion</w:t>
+      </w:r>
+    </w:p>
+    <w:p>
+      <w:pPr>
+        <w:pStyle w:val="ListParagraph"/>
+        <w:numPr>
+          <w:ilvl w:val="0"/>
+          <w:numId w:val="4"/>
+        </w:numPr>
+        <w:rPr>
+          <w:strike/>
+        </w:rPr>
+      </w:pPr>
+      <w:r>
+        <w:rPr>
+          <w:strike/>
+        </w:rPr>
+        <w:t>Improve and polish Vec3M</w:t>
+      </w:r>
+      <w:r>
+        <w:rPr>
+          <w:strike/>
+        </w:rPr>
+        <w:t xml:space="preserve"> and decrease object </w:t>
+      </w:r>
+      <w:r>
+        <w:rPr>
+          <w:strike/>
+        </w:rPr>
+        <w:t>allocation</w:t>
       </w:r>
     </w:p>
     <w:p/>
@@ -627,6 +727,95 @@
       </w:pPr>
     </w:lvl>
   </w:abstractNum>
+  <w:abstractNum w:abstractNumId="3">
+    <w:nsid w:val="6AA21082"/>
+    <w:multiLevelType w:val="hybridMultilevel"/>
+    <w:tmpl w:val="47B2E830"/>
+    <w:lvl w:ilvl="0" w:tplc="0409000F">
+      <w:start w:val="1"/>
+      <w:numFmt w:val="decimal"/>
+      <w:lvlText w:val="%1."/>
+      <w:lvlJc w:val="left"/>
+      <w:pPr>
+        <w:ind w:left="720" w:hanging="360"/>
+      </w:pPr>
+      <w:rPr>
+        <w:rFonts w:hint="default"/>
+      </w:rPr>
+    </w:lvl>
+    <w:lvl w:ilvl="1" w:tplc="04090019" w:tentative="1">
+      <w:start w:val="1"/>
+      <w:numFmt w:val="lowerLetter"/>
+      <w:lvlText w:val="%2."/>
+      <w:lvlJc w:val="left"/>
+      <w:pPr>
+        <w:ind w:left="1440" w:hanging="360"/>
+      </w:pPr>
+    </w:lvl>
+    <w:lvl w:ilvl="2" w:tplc="0409001B" w:tentative="1">
+      <w:start w:val="1"/>
+      <w:numFmt w:val="lowerRoman"/>
+      <w:lvlText w:val="%3."/>
+      <w:lvlJc w:val="right"/>
+      <w:pPr>
+        <w:ind w:left="2160" w:hanging="180"/>
+      </w:pPr>
+    </w:lvl>
+    <w:lvl w:ilvl="3" w:tplc="0409000F" w:tentative="1">
+      <w:start w:val="1"/>
+      <w:numFmt w:val="decimal"/>
+      <w:lvlText w:val="%4."/>
+      <w:lvlJc w:val="left"/>
+      <w:pPr>
+        <w:ind w:left="2880" w:hanging="360"/>
+      </w:pPr>
+    </w:lvl>
+    <w:lvl w:ilvl="4" w:tplc="04090019" w:tentative="1">
+      <w:start w:val="1"/>
+      <w:numFmt w:val="lowerLetter"/>
+      <w:lvlText w:val="%5."/>
+      <w:lvlJc w:val="left"/>
+      <w:pPr>
+        <w:ind w:left="3600" w:hanging="360"/>
+      </w:pPr>
+    </w:lvl>
+    <w:lvl w:ilvl="5" w:tplc="0409001B" w:tentative="1">
+      <w:start w:val="1"/>
+      <w:numFmt w:val="lowerRoman"/>
+      <w:lvlText w:val="%6."/>
+      <w:lvlJc w:val="right"/>
+      <w:pPr>
+        <w:ind w:left="4320" w:hanging="180"/>
+      </w:pPr>
+    </w:lvl>
+    <w:lvl w:ilvl="6" w:tplc="0409000F" w:tentative="1">
+      <w:start w:val="1"/>
+      <w:numFmt w:val="decimal"/>
+      <w:lvlText w:val="%7."/>
+      <w:lvlJc w:val="left"/>
+      <w:pPr>
+        <w:ind w:left="5040" w:hanging="360"/>
+      </w:pPr>
+    </w:lvl>
+    <w:lvl w:ilvl="7" w:tplc="04090019" w:tentative="1">
+      <w:start w:val="1"/>
+      <w:numFmt w:val="lowerLetter"/>
+      <w:lvlText w:val="%8."/>
+      <w:lvlJc w:val="left"/>
+      <w:pPr>
+        <w:ind w:left="5760" w:hanging="360"/>
+      </w:pPr>
+    </w:lvl>
+    <w:lvl w:ilvl="8" w:tplc="0409001B" w:tentative="1">
+      <w:start w:val="1"/>
+      <w:numFmt w:val="lowerRoman"/>
+      <w:lvlText w:val="%9."/>
+      <w:lvlJc w:val="right"/>
+      <w:pPr>
+        <w:ind w:left="6480" w:hanging="180"/>
+      </w:pPr>
+    </w:lvl>
+  </w:abstractNum>
   <w:num w:numId="1">
     <w:abstractNumId w:val="2"/>
   </w:num>
@@ -635,6 +824,9 @@
   </w:num>
   <w:num w:numId="3">
     <w:abstractNumId w:val="1"/>
+  </w:num>
+  <w:num w:numId="4">
+    <w:abstractNumId w:val="3"/>
   </w:num>
 </w:numbering>
 </file>

</xml_diff>

<commit_message>
Added a lot of stuff
</commit_message>
<xml_diff>
--- a/TODO.docx
+++ b/TODO.docx
@@ -47,6 +47,8 @@
         </w:rPr>
         <w:t xml:space="preserve"> class.</w:t>
       </w:r>
+      <w:bookmarkStart w:id="0" w:name="_GoBack"/>
+      <w:bookmarkEnd w:id="0"/>
     </w:p>
     <w:p>
       <w:pPr>
@@ -83,8 +85,14 @@
           <w:ilvl w:val="0"/>
           <w:numId w:val="1"/>
         </w:numPr>
-      </w:pPr>
-      <w:r>
+        <w:rPr>
+          <w:strike/>
+        </w:rPr>
+      </w:pPr>
+      <w:r>
+        <w:rPr>
+          <w:strike/>
+        </w:rPr>
         <w:t>Create connected texture for block screen.</w:t>
       </w:r>
     </w:p>
@@ -125,16 +133,40 @@
           <w:ilvl w:val="0"/>
           <w:numId w:val="1"/>
         </w:numPr>
-      </w:pPr>
-      <w:r>
+        <w:rPr>
+          <w:strike/>
+        </w:rPr>
+      </w:pPr>
+      <w:r>
+        <w:rPr>
+          <w:strike/>
+        </w:rPr>
         <w:t xml:space="preserve">Try implementing </w:t>
       </w:r>
       <w:proofErr w:type="spellStart"/>
       <w:r>
-        <w:t>muliblocks</w:t>
+        <w:rPr>
+          <w:strike/>
+        </w:rPr>
+        <w:t>mul</w:t>
+      </w:r>
+      <w:r>
+        <w:rPr>
+          <w:strike/>
+        </w:rPr>
+        <w:t>t</w:t>
+      </w:r>
+      <w:r>
+        <w:rPr>
+          <w:strike/>
+        </w:rPr>
+        <w:t>iblocks</w:t>
       </w:r>
       <w:proofErr w:type="spellEnd"/>
       <w:r>
+        <w:rPr>
+          <w:strike/>
+        </w:rPr>
         <w:t>. In to my blocks</w:t>
       </w:r>
     </w:p>
@@ -272,12 +304,7 @@
         </w:numPr>
       </w:pPr>
       <w:r>
-        <w:t xml:space="preserve">Implement realistic </w:t>
-      </w:r>
-      <w:bookmarkStart w:id="0" w:name="_GoBack"/>
-      <w:bookmarkEnd w:id="0"/>
-      <w:r>
-        <w:t>hard object physics.</w:t>
+        <w:t>Implement realistic hard object physics.</w:t>
       </w:r>
     </w:p>
     <w:p>

</xml_diff>

<commit_message>
Impovenments on block connecting, creation of advanced block bounds
</commit_message>
<xml_diff>
--- a/TODO.docx
+++ b/TODO.docx
@@ -47,240 +47,286 @@
         </w:rPr>
         <w:t xml:space="preserve"> class.</w:t>
       </w:r>
+    </w:p>
+    <w:p>
+      <w:pPr>
+        <w:pStyle w:val="ListParagraph"/>
+        <w:numPr>
+          <w:ilvl w:val="0"/>
+          <w:numId w:val="1"/>
+        </w:numPr>
+      </w:pPr>
+      <w:r>
+        <w:t xml:space="preserve">Create </w:t>
+      </w:r>
+      <w:proofErr w:type="spellStart"/>
+      <w:r>
+        <w:t>json</w:t>
+      </w:r>
+      <w:proofErr w:type="spellEnd"/>
+      <w:r>
+        <w:t xml:space="preserve"> model for </w:t>
+      </w:r>
+      <w:proofErr w:type="spellStart"/>
+      <w:r>
+        <w:t>BlockScreen</w:t>
+      </w:r>
+      <w:proofErr w:type="spellEnd"/>
+      <w:r>
+        <w:t>.</w:t>
+      </w:r>
+    </w:p>
+    <w:p>
+      <w:pPr>
+        <w:pStyle w:val="ListParagraph"/>
+        <w:numPr>
+          <w:ilvl w:val="0"/>
+          <w:numId w:val="1"/>
+        </w:numPr>
+        <w:rPr>
+          <w:strike/>
+        </w:rPr>
+      </w:pPr>
+      <w:r>
+        <w:rPr>
+          <w:strike/>
+        </w:rPr>
+        <w:t>Create connected texture for block screen.</w:t>
+      </w:r>
+    </w:p>
+    <w:p>
+      <w:pPr>
+        <w:pStyle w:val="ListParagraph"/>
+        <w:numPr>
+          <w:ilvl w:val="0"/>
+          <w:numId w:val="1"/>
+        </w:numPr>
+        <w:rPr>
+          <w:strike/>
+        </w:rPr>
+      </w:pPr>
+      <w:r>
+        <w:rPr>
+          <w:strike/>
+        </w:rPr>
+        <w:t>Polish in world frame GC.</w:t>
+      </w:r>
+    </w:p>
+    <w:p>
+      <w:pPr>
+        <w:pStyle w:val="ListParagraph"/>
+        <w:numPr>
+          <w:ilvl w:val="0"/>
+          <w:numId w:val="1"/>
+        </w:numPr>
+      </w:pPr>
+      <w:r>
+        <w:t>Create basic wire data structure.</w:t>
+      </w:r>
+    </w:p>
+    <w:p>
+      <w:pPr>
+        <w:pStyle w:val="ListParagraph"/>
+        <w:numPr>
+          <w:ilvl w:val="0"/>
+          <w:numId w:val="1"/>
+        </w:numPr>
+        <w:rPr>
+          <w:strike/>
+        </w:rPr>
+      </w:pPr>
+      <w:r>
+        <w:rPr>
+          <w:strike/>
+        </w:rPr>
+        <w:t xml:space="preserve">Try implementing </w:t>
+      </w:r>
+      <w:proofErr w:type="spellStart"/>
+      <w:r>
+        <w:rPr>
+          <w:strike/>
+        </w:rPr>
+        <w:t>mul</w:t>
+      </w:r>
+      <w:r>
+        <w:rPr>
+          <w:strike/>
+        </w:rPr>
+        <w:t>t</w:t>
+      </w:r>
+      <w:r>
+        <w:rPr>
+          <w:strike/>
+        </w:rPr>
+        <w:t>iblocks</w:t>
+      </w:r>
+      <w:proofErr w:type="spellEnd"/>
+      <w:r>
+        <w:rPr>
+          <w:strike/>
+        </w:rPr>
+        <w:t>. In to my blocks</w:t>
+      </w:r>
+    </w:p>
+    <w:p>
+      <w:pPr>
+        <w:pStyle w:val="ListParagraph"/>
+        <w:numPr>
+          <w:ilvl w:val="0"/>
+          <w:numId w:val="1"/>
+        </w:numPr>
+        <w:rPr>
+          <w:strike/>
+        </w:rPr>
+      </w:pPr>
+      <w:r>
+        <w:rPr>
+          <w:strike/>
+        </w:rPr>
+        <w:t>Implement basic JEI interface</w:t>
+      </w:r>
+    </w:p>
+    <w:p>
+      <w:r>
+        <w:t>9/30/16 goals:</w:t>
+      </w:r>
+    </w:p>
+    <w:p>
+      <w:pPr>
+        <w:pStyle w:val="ListParagraph"/>
+        <w:numPr>
+          <w:ilvl w:val="0"/>
+          <w:numId w:val="4"/>
+        </w:numPr>
+        <w:rPr>
+          <w:strike/>
+        </w:rPr>
+      </w:pPr>
+      <w:r>
+        <w:rPr>
+          <w:strike/>
+        </w:rPr>
+        <w:t xml:space="preserve">Add proper </w:t>
+      </w:r>
+      <w:proofErr w:type="spellStart"/>
+      <w:r>
+        <w:rPr>
+          <w:strike/>
+        </w:rPr>
+        <w:t>EnumFacing</w:t>
+      </w:r>
+      <w:proofErr w:type="spellEnd"/>
+      <w:r>
+        <w:rPr>
+          <w:strike/>
+        </w:rPr>
+        <w:t xml:space="preserve"> to OpenGL rotation conversion</w:t>
+      </w:r>
+    </w:p>
+    <w:p>
+      <w:pPr>
+        <w:pStyle w:val="ListParagraph"/>
+        <w:numPr>
+          <w:ilvl w:val="0"/>
+          <w:numId w:val="4"/>
+        </w:numPr>
+        <w:rPr>
+          <w:strike/>
+        </w:rPr>
+      </w:pPr>
+      <w:r>
+        <w:rPr>
+          <w:strike/>
+        </w:rPr>
+        <w:t>Improve and polish Vec3M</w:t>
+      </w:r>
+      <w:r>
+        <w:rPr>
+          <w:strike/>
+        </w:rPr>
+        <w:t xml:space="preserve"> and decrease object </w:t>
+      </w:r>
+      <w:r>
+        <w:rPr>
+          <w:strike/>
+        </w:rPr>
+        <w:t>allocation</w:t>
+      </w:r>
+    </w:p>
+    <w:p>
+      <w:r>
+        <w:t>Bosses:</w:t>
+      </w:r>
+    </w:p>
+    <w:p>
+      <w:pPr>
+        <w:pStyle w:val="ListParagraph"/>
+        <w:numPr>
+          <w:ilvl w:val="0"/>
+          <w:numId w:val="6"/>
+        </w:numPr>
+      </w:pPr>
+      <w:r>
+        <w:t xml:space="preserve">Big mutant wisp </w:t>
+      </w:r>
+    </w:p>
+    <w:p>
+      <w:pPr>
+        <w:pStyle w:val="ListParagraph"/>
+        <w:numPr>
+          <w:ilvl w:val="0"/>
+          <w:numId w:val="6"/>
+        </w:numPr>
+      </w:pPr>
+      <w:r>
+        <w:t>50 blocks big spider</w:t>
+      </w:r>
+    </w:p>
+    <w:p>
+      <w:pPr>
+        <w:pStyle w:val="ListParagraph"/>
+        <w:numPr>
+          <w:ilvl w:val="0"/>
+          <w:numId w:val="6"/>
+        </w:numPr>
+      </w:pPr>
+      <w:r>
+        <w:t xml:space="preserve">Squid like monster made out of toxic waste </w:t>
+      </w:r>
+      <w:r>
+        <w:t xml:space="preserve">(looks cute and harmless but turns really scary when provoked) </w:t>
+      </w:r>
+    </w:p>
+    <w:p>
+      <w:r>
+        <w:t xml:space="preserve">General </w:t>
+      </w:r>
+      <w:proofErr w:type="spellStart"/>
+      <w:proofErr w:type="gramStart"/>
+      <w:r>
+        <w:t>todo</w:t>
+      </w:r>
+      <w:proofErr w:type="spellEnd"/>
+      <w:proofErr w:type="gramEnd"/>
+      <w:r>
+        <w:t>:</w:t>
+      </w:r>
+    </w:p>
+    <w:p>
+      <w:pPr>
+        <w:pStyle w:val="ListParagraph"/>
+        <w:numPr>
+          <w:ilvl w:val="0"/>
+          <w:numId w:val="2"/>
+        </w:numPr>
+      </w:pPr>
+      <w:r>
+        <w:t xml:space="preserve">Create basic blocks and </w:t>
+      </w:r>
       <w:bookmarkStart w:id="0" w:name="_GoBack"/>
       <w:bookmarkEnd w:id="0"/>
-    </w:p>
-    <w:p>
-      <w:pPr>
-        <w:pStyle w:val="ListParagraph"/>
-        <w:numPr>
-          <w:ilvl w:val="0"/>
-          <w:numId w:val="1"/>
-        </w:numPr>
-      </w:pPr>
-      <w:r>
-        <w:t xml:space="preserve">Create </w:t>
-      </w:r>
-      <w:proofErr w:type="spellStart"/>
-      <w:r>
-        <w:t>json</w:t>
-      </w:r>
-      <w:proofErr w:type="spellEnd"/>
-      <w:r>
-        <w:t xml:space="preserve"> model for </w:t>
-      </w:r>
-      <w:proofErr w:type="spellStart"/>
-      <w:r>
-        <w:t>BlockScreen</w:t>
-      </w:r>
-      <w:proofErr w:type="spellEnd"/>
-      <w:r>
-        <w:t>.</w:t>
-      </w:r>
-    </w:p>
-    <w:p>
-      <w:pPr>
-        <w:pStyle w:val="ListParagraph"/>
-        <w:numPr>
-          <w:ilvl w:val="0"/>
-          <w:numId w:val="1"/>
-        </w:numPr>
-        <w:rPr>
-          <w:strike/>
-        </w:rPr>
-      </w:pPr>
-      <w:r>
-        <w:rPr>
-          <w:strike/>
-        </w:rPr>
-        <w:t>Create connected texture for block screen.</w:t>
-      </w:r>
-    </w:p>
-    <w:p>
-      <w:pPr>
-        <w:pStyle w:val="ListParagraph"/>
-        <w:numPr>
-          <w:ilvl w:val="0"/>
-          <w:numId w:val="1"/>
-        </w:numPr>
-        <w:rPr>
-          <w:strike/>
-        </w:rPr>
-      </w:pPr>
-      <w:r>
-        <w:rPr>
-          <w:strike/>
-        </w:rPr>
-        <w:t>Polish in world frame GC.</w:t>
-      </w:r>
-    </w:p>
-    <w:p>
-      <w:pPr>
-        <w:pStyle w:val="ListParagraph"/>
-        <w:numPr>
-          <w:ilvl w:val="0"/>
-          <w:numId w:val="1"/>
-        </w:numPr>
-      </w:pPr>
-      <w:r>
-        <w:t>Create basic wire data structure.</w:t>
-      </w:r>
-    </w:p>
-    <w:p>
-      <w:pPr>
-        <w:pStyle w:val="ListParagraph"/>
-        <w:numPr>
-          <w:ilvl w:val="0"/>
-          <w:numId w:val="1"/>
-        </w:numPr>
-        <w:rPr>
-          <w:strike/>
-        </w:rPr>
-      </w:pPr>
-      <w:r>
-        <w:rPr>
-          <w:strike/>
-        </w:rPr>
-        <w:t xml:space="preserve">Try implementing </w:t>
-      </w:r>
-      <w:proofErr w:type="spellStart"/>
-      <w:r>
-        <w:rPr>
-          <w:strike/>
-        </w:rPr>
-        <w:t>mul</w:t>
-      </w:r>
-      <w:r>
-        <w:rPr>
-          <w:strike/>
-        </w:rPr>
-        <w:t>t</w:t>
-      </w:r>
-      <w:r>
-        <w:rPr>
-          <w:strike/>
-        </w:rPr>
-        <w:t>iblocks</w:t>
-      </w:r>
-      <w:proofErr w:type="spellEnd"/>
-      <w:r>
-        <w:rPr>
-          <w:strike/>
-        </w:rPr>
-        <w:t>. In to my blocks</w:t>
-      </w:r>
-    </w:p>
-    <w:p>
-      <w:pPr>
-        <w:pStyle w:val="ListParagraph"/>
-        <w:numPr>
-          <w:ilvl w:val="0"/>
-          <w:numId w:val="1"/>
-        </w:numPr>
-        <w:rPr>
-          <w:strike/>
-        </w:rPr>
-      </w:pPr>
-      <w:r>
-        <w:rPr>
-          <w:strike/>
-        </w:rPr>
-        <w:t>Implement basic JEI interface</w:t>
-      </w:r>
-    </w:p>
-    <w:p>
-      <w:r>
-        <w:t>9/30/16 goals:</w:t>
-      </w:r>
-    </w:p>
-    <w:p>
-      <w:pPr>
-        <w:pStyle w:val="ListParagraph"/>
-        <w:numPr>
-          <w:ilvl w:val="0"/>
-          <w:numId w:val="4"/>
-        </w:numPr>
-        <w:rPr>
-          <w:strike/>
-        </w:rPr>
-      </w:pPr>
-      <w:r>
-        <w:rPr>
-          <w:strike/>
-        </w:rPr>
-        <w:t xml:space="preserve">Add proper </w:t>
-      </w:r>
-      <w:proofErr w:type="spellStart"/>
-      <w:r>
-        <w:rPr>
-          <w:strike/>
-        </w:rPr>
-        <w:t>EnumFacing</w:t>
-      </w:r>
-      <w:proofErr w:type="spellEnd"/>
-      <w:r>
-        <w:rPr>
-          <w:strike/>
-        </w:rPr>
-        <w:t xml:space="preserve"> to OpenGL rotation conversion</w:t>
-      </w:r>
-    </w:p>
-    <w:p>
-      <w:pPr>
-        <w:pStyle w:val="ListParagraph"/>
-        <w:numPr>
-          <w:ilvl w:val="0"/>
-          <w:numId w:val="4"/>
-        </w:numPr>
-        <w:rPr>
-          <w:strike/>
-        </w:rPr>
-      </w:pPr>
-      <w:r>
-        <w:rPr>
-          <w:strike/>
-        </w:rPr>
-        <w:t>Improve and polish Vec3M</w:t>
-      </w:r>
-      <w:r>
-        <w:rPr>
-          <w:strike/>
-        </w:rPr>
-        <w:t xml:space="preserve"> and decrease object </w:t>
-      </w:r>
-      <w:r>
-        <w:rPr>
-          <w:strike/>
-        </w:rPr>
-        <w:t>allocation</w:t>
-      </w:r>
-    </w:p>
-    <w:p/>
-    <w:p>
-      <w:r>
-        <w:t xml:space="preserve">General </w:t>
-      </w:r>
-      <w:proofErr w:type="spellStart"/>
-      <w:proofErr w:type="gramStart"/>
-      <w:r>
-        <w:t>todo</w:t>
-      </w:r>
-      <w:proofErr w:type="spellEnd"/>
-      <w:proofErr w:type="gramEnd"/>
-      <w:r>
-        <w:t>:</w:t>
-      </w:r>
-    </w:p>
-    <w:p>
-      <w:pPr>
-        <w:pStyle w:val="ListParagraph"/>
-        <w:numPr>
-          <w:ilvl w:val="0"/>
-          <w:numId w:val="2"/>
-        </w:numPr>
-      </w:pPr>
-      <w:r>
-        <w:t>Create basic blocks and items.</w:t>
+      <w:r>
+        <w:t>items.</w:t>
       </w:r>
     </w:p>
     <w:p>
@@ -675,6 +721,95 @@
     </w:lvl>
   </w:abstractNum>
   <w:abstractNum w:abstractNumId="2">
+    <w:nsid w:val="515445B3"/>
+    <w:multiLevelType w:val="hybridMultilevel"/>
+    <w:tmpl w:val="B40CC802"/>
+    <w:lvl w:ilvl="0" w:tplc="0409000F">
+      <w:start w:val="1"/>
+      <w:numFmt w:val="decimal"/>
+      <w:lvlText w:val="%1."/>
+      <w:lvlJc w:val="left"/>
+      <w:pPr>
+        <w:ind w:left="720" w:hanging="360"/>
+      </w:pPr>
+      <w:rPr>
+        <w:rFonts w:hint="default"/>
+      </w:rPr>
+    </w:lvl>
+    <w:lvl w:ilvl="1" w:tplc="04090019" w:tentative="1">
+      <w:start w:val="1"/>
+      <w:numFmt w:val="lowerLetter"/>
+      <w:lvlText w:val="%2."/>
+      <w:lvlJc w:val="left"/>
+      <w:pPr>
+        <w:ind w:left="1440" w:hanging="360"/>
+      </w:pPr>
+    </w:lvl>
+    <w:lvl w:ilvl="2" w:tplc="0409001B" w:tentative="1">
+      <w:start w:val="1"/>
+      <w:numFmt w:val="lowerRoman"/>
+      <w:lvlText w:val="%3."/>
+      <w:lvlJc w:val="right"/>
+      <w:pPr>
+        <w:ind w:left="2160" w:hanging="180"/>
+      </w:pPr>
+    </w:lvl>
+    <w:lvl w:ilvl="3" w:tplc="0409000F" w:tentative="1">
+      <w:start w:val="1"/>
+      <w:numFmt w:val="decimal"/>
+      <w:lvlText w:val="%4."/>
+      <w:lvlJc w:val="left"/>
+      <w:pPr>
+        <w:ind w:left="2880" w:hanging="360"/>
+      </w:pPr>
+    </w:lvl>
+    <w:lvl w:ilvl="4" w:tplc="04090019" w:tentative="1">
+      <w:start w:val="1"/>
+      <w:numFmt w:val="lowerLetter"/>
+      <w:lvlText w:val="%5."/>
+      <w:lvlJc w:val="left"/>
+      <w:pPr>
+        <w:ind w:left="3600" w:hanging="360"/>
+      </w:pPr>
+    </w:lvl>
+    <w:lvl w:ilvl="5" w:tplc="0409001B" w:tentative="1">
+      <w:start w:val="1"/>
+      <w:numFmt w:val="lowerRoman"/>
+      <w:lvlText w:val="%6."/>
+      <w:lvlJc w:val="right"/>
+      <w:pPr>
+        <w:ind w:left="4320" w:hanging="180"/>
+      </w:pPr>
+    </w:lvl>
+    <w:lvl w:ilvl="6" w:tplc="0409000F" w:tentative="1">
+      <w:start w:val="1"/>
+      <w:numFmt w:val="decimal"/>
+      <w:lvlText w:val="%7."/>
+      <w:lvlJc w:val="left"/>
+      <w:pPr>
+        <w:ind w:left="5040" w:hanging="360"/>
+      </w:pPr>
+    </w:lvl>
+    <w:lvl w:ilvl="7" w:tplc="04090019" w:tentative="1">
+      <w:start w:val="1"/>
+      <w:numFmt w:val="lowerLetter"/>
+      <w:lvlText w:val="%8."/>
+      <w:lvlJc w:val="left"/>
+      <w:pPr>
+        <w:ind w:left="5760" w:hanging="360"/>
+      </w:pPr>
+    </w:lvl>
+    <w:lvl w:ilvl="8" w:tplc="0409001B" w:tentative="1">
+      <w:start w:val="1"/>
+      <w:numFmt w:val="lowerRoman"/>
+      <w:lvlText w:val="%9."/>
+      <w:lvlJc w:val="right"/>
+      <w:pPr>
+        <w:ind w:left="6480" w:hanging="180"/>
+      </w:pPr>
+    </w:lvl>
+  </w:abstractNum>
+  <w:abstractNum w:abstractNumId="3">
     <w:nsid w:val="57A2181F"/>
     <w:multiLevelType w:val="hybridMultilevel"/>
     <w:tmpl w:val="727A4BBE"/>
@@ -763,10 +898,10 @@
       </w:pPr>
     </w:lvl>
   </w:abstractNum>
-  <w:abstractNum w:abstractNumId="3">
+  <w:abstractNum w:abstractNumId="4">
     <w:nsid w:val="6AA21082"/>
     <w:multiLevelType w:val="hybridMultilevel"/>
-    <w:tmpl w:val="47B2E830"/>
+    <w:tmpl w:val="E634DEAA"/>
     <w:lvl w:ilvl="0" w:tplc="0409000F">
       <w:start w:val="1"/>
       <w:numFmt w:val="decimal"/>
@@ -852,8 +987,94 @@
       </w:pPr>
     </w:lvl>
   </w:abstractNum>
+  <w:abstractNum w:abstractNumId="5">
+    <w:nsid w:val="7F9E1845"/>
+    <w:multiLevelType w:val="hybridMultilevel"/>
+    <w:tmpl w:val="8952992C"/>
+    <w:lvl w:ilvl="0" w:tplc="0409000F">
+      <w:start w:val="1"/>
+      <w:numFmt w:val="decimal"/>
+      <w:lvlText w:val="%1."/>
+      <w:lvlJc w:val="left"/>
+      <w:pPr>
+        <w:ind w:left="1080" w:hanging="360"/>
+      </w:pPr>
+    </w:lvl>
+    <w:lvl w:ilvl="1" w:tplc="04090019" w:tentative="1">
+      <w:start w:val="1"/>
+      <w:numFmt w:val="lowerLetter"/>
+      <w:lvlText w:val="%2."/>
+      <w:lvlJc w:val="left"/>
+      <w:pPr>
+        <w:ind w:left="1800" w:hanging="360"/>
+      </w:pPr>
+    </w:lvl>
+    <w:lvl w:ilvl="2" w:tplc="0409001B" w:tentative="1">
+      <w:start w:val="1"/>
+      <w:numFmt w:val="lowerRoman"/>
+      <w:lvlText w:val="%3."/>
+      <w:lvlJc w:val="right"/>
+      <w:pPr>
+        <w:ind w:left="2520" w:hanging="180"/>
+      </w:pPr>
+    </w:lvl>
+    <w:lvl w:ilvl="3" w:tplc="0409000F" w:tentative="1">
+      <w:start w:val="1"/>
+      <w:numFmt w:val="decimal"/>
+      <w:lvlText w:val="%4."/>
+      <w:lvlJc w:val="left"/>
+      <w:pPr>
+        <w:ind w:left="3240" w:hanging="360"/>
+      </w:pPr>
+    </w:lvl>
+    <w:lvl w:ilvl="4" w:tplc="04090019" w:tentative="1">
+      <w:start w:val="1"/>
+      <w:numFmt w:val="lowerLetter"/>
+      <w:lvlText w:val="%5."/>
+      <w:lvlJc w:val="left"/>
+      <w:pPr>
+        <w:ind w:left="3960" w:hanging="360"/>
+      </w:pPr>
+    </w:lvl>
+    <w:lvl w:ilvl="5" w:tplc="0409001B" w:tentative="1">
+      <w:start w:val="1"/>
+      <w:numFmt w:val="lowerRoman"/>
+      <w:lvlText w:val="%6."/>
+      <w:lvlJc w:val="right"/>
+      <w:pPr>
+        <w:ind w:left="4680" w:hanging="180"/>
+      </w:pPr>
+    </w:lvl>
+    <w:lvl w:ilvl="6" w:tplc="0409000F" w:tentative="1">
+      <w:start w:val="1"/>
+      <w:numFmt w:val="decimal"/>
+      <w:lvlText w:val="%7."/>
+      <w:lvlJc w:val="left"/>
+      <w:pPr>
+        <w:ind w:left="5400" w:hanging="360"/>
+      </w:pPr>
+    </w:lvl>
+    <w:lvl w:ilvl="7" w:tplc="04090019" w:tentative="1">
+      <w:start w:val="1"/>
+      <w:numFmt w:val="lowerLetter"/>
+      <w:lvlText w:val="%8."/>
+      <w:lvlJc w:val="left"/>
+      <w:pPr>
+        <w:ind w:left="6120" w:hanging="360"/>
+      </w:pPr>
+    </w:lvl>
+    <w:lvl w:ilvl="8" w:tplc="0409001B" w:tentative="1">
+      <w:start w:val="1"/>
+      <w:numFmt w:val="lowerRoman"/>
+      <w:lvlText w:val="%9."/>
+      <w:lvlJc w:val="right"/>
+      <w:pPr>
+        <w:ind w:left="6840" w:hanging="180"/>
+      </w:pPr>
+    </w:lvl>
+  </w:abstractNum>
   <w:num w:numId="1">
-    <w:abstractNumId w:val="2"/>
+    <w:abstractNumId w:val="3"/>
   </w:num>
   <w:num w:numId="2">
     <w:abstractNumId w:val="0"/>
@@ -862,7 +1083,13 @@
     <w:abstractNumId w:val="1"/>
   </w:num>
   <w:num w:numId="4">
-    <w:abstractNumId w:val="3"/>
+    <w:abstractNumId w:val="4"/>
+  </w:num>
+  <w:num w:numId="5">
+    <w:abstractNumId w:val="5"/>
+  </w:num>
+  <w:num w:numId="6">
+    <w:abstractNumId w:val="2"/>
   </w:num>
 </w:numbering>
 </file>

</xml_diff>